<commit_message>
Revised diagrams based on code changes
</commit_message>
<xml_diff>
--- a/documents/ProjectPortfolioGroup1_Milestone3.docx
+++ b/documents/ProjectPortfolioGroup1_Milestone3.docx
@@ -233,7 +233,6 @@
                                       </w:rPr>
                                       <w:t xml:space="preserve">Dunes of the </w:t>
                                     </w:r>
-                                    <w:proofErr w:type="spellStart"/>
                                     <w:r>
                                       <w:rPr>
                                         <w:i/>
@@ -256,16 +255,7 @@
                                         <w:iCs/>
                                         <w:color w:val="FFFFFF" w:themeColor="background1"/>
                                       </w:rPr>
-                                      <w:t>ands</w:t>
-                                    </w:r>
-                                    <w:proofErr w:type="spellEnd"/>
-                                    <w:r>
-                                      <w:rPr>
-                                        <w:i/>
-                                        <w:iCs/>
-                                        <w:color w:val="FFFFFF" w:themeColor="background1"/>
-                                      </w:rPr>
-                                      <w:t xml:space="preserve">: </w:t>
+                                      <w:t xml:space="preserve">ands: </w:t>
                                     </w:r>
                                     <w:r>
                                       <w:rPr>
@@ -3735,8 +3725,13 @@
         </w:numPr>
       </w:pPr>
       <w:r>
-        <w:t>Story Lead</w:t>
-      </w:r>
+        <w:t xml:space="preserve">Story </w:t>
+      </w:r>
+      <w:proofErr w:type="gramStart"/>
+      <w:r>
+        <w:t>Lead</w:t>
+      </w:r>
+      <w:proofErr w:type="gramEnd"/>
       <w:r>
         <w:t xml:space="preserve"> &amp; </w:t>
       </w:r>
@@ -3768,7 +3763,15 @@
         </w:numPr>
       </w:pPr>
       <w:r>
-        <w:t>Story Lead &amp; Gameplay Designer</w:t>
+        <w:t xml:space="preserve">Story </w:t>
+      </w:r>
+      <w:proofErr w:type="gramStart"/>
+      <w:r>
+        <w:t>Lead</w:t>
+      </w:r>
+      <w:proofErr w:type="gramEnd"/>
+      <w:r>
+        <w:t xml:space="preserve"> &amp; Gameplay Designer</w:t>
       </w:r>
     </w:p>
     <w:p>
@@ -6776,10 +6779,7 @@
     </w:tbl>
     <w:p>
       <w:r>
-        <w:t>*</w:t>
-      </w:r>
-      <w:r>
-        <w:t xml:space="preserve">We went through multiple GUI and TUIs before deciding to </w:t>
+        <w:t xml:space="preserve">*We went through multiple GUI and TUIs before deciding to </w:t>
       </w:r>
       <w:r>
         <w:t xml:space="preserve">keep it simple and stay terminal-based, so separate windows and ‘menus’ weren’t implemented as such. We did, however, cleanup the current UI and added more features </w:t>
@@ -6806,13 +6806,7 @@
         </w:sectPr>
       </w:pPr>
       <w:r>
-        <w:t>*</w:t>
-      </w:r>
-      <w:r>
-        <w:t>*</w:t>
-      </w:r>
-      <w:r>
-        <w:t xml:space="preserve">Ended up splitting the implementation of predicates &amp; synonyms due to the effort required being higher than expected – as a result, we didn’t get to implement recognizing multiple game objects in a sentence. </w:t>
+        <w:t xml:space="preserve">**Ended up splitting the implementation of predicates &amp; synonyms due to the effort required being higher than expected – as a result, we didn’t get to implement recognizing multiple game objects in a sentence. </w:t>
       </w:r>
     </w:p>
     <w:p>
@@ -6908,13 +6902,13 @@
       <w:pPr>
         <w:pStyle w:val="Heading1"/>
       </w:pPr>
-      <w:bookmarkStart w:id="15" w:name="_Toc125989000"/>
-      <w:bookmarkStart w:id="16" w:name="_Toc125988992"/>
+      <w:bookmarkStart w:id="15" w:name="_Toc125988992"/>
+      <w:bookmarkStart w:id="16" w:name="_Toc125989000"/>
       <w:r>
         <w:lastRenderedPageBreak/>
         <w:t>System Design</w:t>
       </w:r>
-      <w:bookmarkEnd w:id="16"/>
+      <w:bookmarkEnd w:id="15"/>
     </w:p>
     <w:p>
       <w:pPr>
@@ -7030,7 +7024,7 @@
           <w:noProof/>
         </w:rPr>
         <w:drawing>
-          <wp:inline distT="0" distB="0" distL="0" distR="0" wp14:anchorId="6A782A93" wp14:editId="1E22315F">
+          <wp:inline distT="0" distB="0" distL="0" distR="0" wp14:anchorId="6A782A93" wp14:editId="4AD996AA">
             <wp:extent cx="5943600" cy="3714750"/>
             <wp:effectExtent l="0" t="0" r="0" b="0"/>
             <wp:docPr id="1386086336" name="Picture 1"/>
@@ -7258,19 +7252,13 @@
       </w:pPr>
       <w:bookmarkStart w:id="21" w:name="_Toc125988997"/>
       <w:r>
-        <w:t>Component [</w:t>
-      </w:r>
-      <w:r>
-        <w:t xml:space="preserve">Main </w:t>
+        <w:t xml:space="preserve">Component [Main </w:t>
       </w:r>
       <w:r>
         <w:t xml:space="preserve">Game </w:t>
       </w:r>
       <w:r>
-        <w:t>Loop</w:t>
-      </w:r>
-      <w:r>
-        <w:t>]</w:t>
+        <w:t>Loop]</w:t>
       </w:r>
       <w:bookmarkEnd w:id="21"/>
     </w:p>
@@ -7338,25 +7326,13 @@
         <w:t xml:space="preserve">Component </w:t>
       </w:r>
       <w:r>
-        <w:t>[</w:t>
-      </w:r>
-      <w:r>
-        <w:t>User Interface</w:t>
-      </w:r>
-      <w:r>
-        <w:t>]</w:t>
+        <w:t>[User Interface]</w:t>
       </w:r>
       <w:bookmarkEnd w:id="22"/>
     </w:p>
     <w:p>
       <w:r>
-        <w:t>User Interface</w:t>
-      </w:r>
-      <w:r>
-        <w:t xml:space="preserve"> contains </w:t>
-      </w:r>
-      <w:r>
-        <w:t>various functions related to the user interface of the game, including commands to receive input from the terminal, commands that output formatted text to the terminal, as well as other functions which handle the formatting of said text after starting with basic std::strings.</w:t>
+        <w:t>User Interface contains various functions related to the user interface of the game, including commands to receive input from the terminal, commands that output formatted text to the terminal, as well as other functions which handle the formatting of said text after starting with basic std::strings.</w:t>
       </w:r>
     </w:p>
     <w:p>
@@ -7370,7 +7346,7 @@
         </w:rPr>
         <w:lastRenderedPageBreak/>
         <w:drawing>
-          <wp:anchor distT="0" distB="0" distL="114300" distR="114300" simplePos="0" relativeHeight="251664896" behindDoc="0" locked="0" layoutInCell="1" allowOverlap="1" wp14:anchorId="3CCEE39E" wp14:editId="68FD1F68">
+          <wp:anchor distT="0" distB="0" distL="114300" distR="114300" simplePos="0" relativeHeight="251664896" behindDoc="0" locked="0" layoutInCell="1" allowOverlap="1" wp14:anchorId="3CCEE39E" wp14:editId="4031A026">
             <wp:simplePos x="0" y="0"/>
             <wp:positionH relativeFrom="column">
               <wp:posOffset>-871855</wp:posOffset>
@@ -7434,22 +7410,13 @@
         <w:t xml:space="preserve">Component </w:t>
       </w:r>
       <w:r>
-        <w:t>[</w:t>
-      </w:r>
-      <w:r>
-        <w:t>Input Parser</w:t>
-      </w:r>
-      <w:r>
-        <w:t>]</w:t>
+        <w:t>[Input Parser]</w:t>
       </w:r>
       <w:bookmarkEnd w:id="23"/>
     </w:p>
     <w:p>
       <w:r>
-        <w:t>Input Parser</w:t>
-      </w:r>
-      <w:r>
-        <w:t xml:space="preserve"> contains the function ‘</w:t>
+        <w:t>Input Parser contains the function ‘</w:t>
       </w:r>
       <w:proofErr w:type="spellStart"/>
       <w:r>
@@ -7457,10 +7424,7 @@
       </w:r>
       <w:proofErr w:type="spellEnd"/>
       <w:r>
-        <w:t xml:space="preserve">’ and its related functions, </w:t>
-      </w:r>
-      <w:r>
-        <w:t xml:space="preserve">all of which are used to determine first if the input from the player (gathered by the User Interface) is valid, and then determine what the various parts of the input are referencing (a.k.a., which action and </w:t>
+        <w:t xml:space="preserve">’ and its related functions, all of which are used to determine first if the input from the player (gathered by the User Interface) is valid, and then determine what the various parts of the input are referencing (a.k.a., which action and </w:t>
       </w:r>
       <w:proofErr w:type="spellStart"/>
       <w:r>
@@ -7468,10 +7432,7 @@
       </w:r>
       <w:proofErr w:type="spellEnd"/>
       <w:r>
-        <w:t xml:space="preserve"> to send back to the main game loop)</w:t>
-      </w:r>
-      <w:r>
-        <w:t>.</w:t>
+        <w:t xml:space="preserve"> to send back to the main game loop).</w:t>
       </w:r>
     </w:p>
     <w:p>
@@ -7480,8 +7441,8 @@
           <w:noProof/>
         </w:rPr>
         <w:drawing>
-          <wp:inline distT="0" distB="0" distL="0" distR="0" wp14:anchorId="250CFE07" wp14:editId="3D5A04A7">
-            <wp:extent cx="3263900" cy="2611120"/>
+          <wp:inline distT="0" distB="0" distL="0" distR="0" wp14:anchorId="250CFE07" wp14:editId="36CF0CFA">
+            <wp:extent cx="3266466" cy="2613172"/>
             <wp:effectExtent l="0" t="0" r="0" b="0"/>
             <wp:docPr id="662735602" name="Picture 9"/>
             <wp:cNvGraphicFramePr>
@@ -7491,7 +7452,7 @@
               <a:graphicData uri="http://schemas.openxmlformats.org/drawingml/2006/picture">
                 <pic:pic xmlns:pic="http://schemas.openxmlformats.org/drawingml/2006/picture">
                   <pic:nvPicPr>
-                    <pic:cNvPr id="662735602" name="Picture 662735602"/>
+                    <pic:cNvPr id="662735602" name="Picture 9"/>
                     <pic:cNvPicPr/>
                   </pic:nvPicPr>
                   <pic:blipFill>
@@ -7509,7 +7470,7 @@
                   <pic:spPr>
                     <a:xfrm>
                       <a:off x="0" y="0"/>
-                      <a:ext cx="3266466" cy="2613173"/>
+                      <a:ext cx="3266466" cy="2613172"/>
                     </a:xfrm>
                     <a:prstGeom prst="rect">
                       <a:avLst/>
@@ -7531,13 +7492,7 @@
         <w:t xml:space="preserve">Component </w:t>
       </w:r>
       <w:r>
-        <w:t>[</w:t>
-      </w:r>
-      <w:r>
-        <w:t>Game Objects</w:t>
-      </w:r>
-      <w:r>
-        <w:t>]</w:t>
+        <w:t>[Game Objects]</w:t>
       </w:r>
     </w:p>
     <w:p>
@@ -7546,16 +7501,16 @@
           <w:noProof/>
         </w:rPr>
         <w:drawing>
-          <wp:anchor distT="0" distB="0" distL="114300" distR="114300" simplePos="0" relativeHeight="251666944" behindDoc="0" locked="0" layoutInCell="1" allowOverlap="1" wp14:anchorId="6071F8AD" wp14:editId="15A7E788">
+          <wp:anchor distT="0" distB="0" distL="114300" distR="114300" simplePos="0" relativeHeight="251666944" behindDoc="0" locked="0" layoutInCell="1" allowOverlap="1" wp14:anchorId="6071F8AD" wp14:editId="07F8BA96">
             <wp:simplePos x="0" y="0"/>
             <wp:positionH relativeFrom="column">
-              <wp:posOffset>-875665</wp:posOffset>
+              <wp:posOffset>-876300</wp:posOffset>
             </wp:positionH>
             <wp:positionV relativeFrom="paragraph">
-              <wp:posOffset>610870</wp:posOffset>
+              <wp:posOffset>607695</wp:posOffset>
             </wp:positionV>
-            <wp:extent cx="7661275" cy="4279900"/>
-            <wp:effectExtent l="0" t="0" r="0" b="0"/>
+            <wp:extent cx="7658735" cy="4279900"/>
+            <wp:effectExtent l="0" t="0" r="0" b="6350"/>
             <wp:wrapSquare wrapText="bothSides"/>
             <wp:docPr id="2097189876" name="Picture 8"/>
             <wp:cNvGraphicFramePr>
@@ -7565,7 +7520,7 @@
               <a:graphicData uri="http://schemas.openxmlformats.org/drawingml/2006/picture">
                 <pic:pic xmlns:pic="http://schemas.openxmlformats.org/drawingml/2006/picture">
                   <pic:nvPicPr>
-                    <pic:cNvPr id="2097189876" name="Picture 2097189876"/>
+                    <pic:cNvPr id="2097189876" name="Picture 8"/>
                     <pic:cNvPicPr/>
                   </pic:nvPicPr>
                   <pic:blipFill>
@@ -7583,7 +7538,7 @@
                   <pic:spPr>
                     <a:xfrm>
                       <a:off x="0" y="0"/>
-                      <a:ext cx="7661275" cy="4279900"/>
+                      <a:ext cx="7658735" cy="4279900"/>
                     </a:xfrm>
                     <a:prstGeom prst="rect">
                       <a:avLst/>
@@ -7602,10 +7557,7 @@
         </w:drawing>
       </w:r>
       <w:r>
-        <w:t>Game Objects</w:t>
-      </w:r>
-      <w:r>
-        <w:t xml:space="preserve"> contains the class ‘</w:t>
+        <w:t>Game Objects contains the class ‘</w:t>
       </w:r>
       <w:proofErr w:type="spellStart"/>
       <w:r>
@@ -7613,28 +7565,22 @@
       </w:r>
       <w:proofErr w:type="spellEnd"/>
       <w:r>
-        <w:t>’, its methods, related functions, and a store of all game objects used by the game for story events</w:t>
+        <w:t>’, its methods, related functions, and a store of all game objects used by the game for story events. The class ‘</w:t>
+      </w:r>
+      <w:proofErr w:type="spellStart"/>
+      <w:r>
+        <w:t>game_object</w:t>
+      </w:r>
+      <w:proofErr w:type="spellEnd"/>
+      <w:r>
+        <w:t>’ itself is used to store information about a location, item, or character within the game</w:t>
+      </w:r>
+      <w:r>
+        <w:t xml:space="preserve"> world</w:t>
       </w:r>
       <w:r>
         <w:t>.</w:t>
       </w:r>
-      <w:r>
-        <w:t xml:space="preserve"> The class ‘</w:t>
-      </w:r>
-      <w:proofErr w:type="spellStart"/>
-      <w:r>
-        <w:t>game_object</w:t>
-      </w:r>
-      <w:proofErr w:type="spellEnd"/>
-      <w:r>
-        <w:t>’ itself is used to store information about a location, item, or character within the game</w:t>
-      </w:r>
-      <w:r>
-        <w:t xml:space="preserve"> world</w:t>
-      </w:r>
-      <w:r>
-        <w:t>.</w:t>
-      </w:r>
     </w:p>
     <w:p>
       <w:pPr>
@@ -7644,24 +7590,12 @@
         <w:t xml:space="preserve">Component </w:t>
       </w:r>
       <w:r>
-        <w:t>[</w:t>
-      </w:r>
-      <w:r>
-        <w:t>Object Actions</w:t>
-      </w:r>
-      <w:r>
-        <w:t>]</w:t>
-      </w:r>
-    </w:p>
-    <w:p>
-      <w:r>
-        <w:t>Object Actions</w:t>
-      </w:r>
-      <w:r>
-        <w:t xml:space="preserve"> contains the </w:t>
-      </w:r>
-      <w:r>
-        <w:t>function ‘</w:t>
+        <w:t>[Object Actions]</w:t>
+      </w:r>
+    </w:p>
+    <w:p>
+      <w:r>
+        <w:t>Object Actions contains the function ‘</w:t>
       </w:r>
       <w:proofErr w:type="spellStart"/>
       <w:r>
@@ -7746,13 +7680,7 @@
         <w:t xml:space="preserve">Component </w:t>
       </w:r>
       <w:r>
-        <w:t>[</w:t>
-      </w:r>
-      <w:r>
-        <w:t>Player Info</w:t>
-      </w:r>
-      <w:r>
-        <w:t>]</w:t>
+        <w:t>[Player Info]</w:t>
       </w:r>
     </w:p>
     <w:p>
@@ -7838,7 +7766,7 @@
       <w:r>
         <w:t>Design Pattern</w:t>
       </w:r>
-      <w:bookmarkEnd w:id="15"/>
+      <w:bookmarkEnd w:id="16"/>
     </w:p>
     <w:p>
       <w:pPr>
@@ -8059,21 +7987,7 @@
                 <w:rFonts w:cstheme="minorHAnsi"/>
                 <w:bdr w:val="none" w:sz="0" w:space="0" w:color="auto" w:frame="1"/>
               </w:rPr>
-              <w:t>Lane Durst</w:t>
-            </w:r>
-            <w:r>
-              <w:rPr>
-                <w:rFonts w:cstheme="minorHAnsi"/>
-                <w:bdr w:val="none" w:sz="0" w:space="0" w:color="auto" w:frame="1"/>
-              </w:rPr>
-              <w:t xml:space="preserve"> </w:t>
-            </w:r>
-            <w:r>
-              <w:rPr>
-                <w:rFonts w:cstheme="minorHAnsi"/>
-                <w:bdr w:val="none" w:sz="0" w:space="0" w:color="auto" w:frame="1"/>
-              </w:rPr>
-              <w:t>(50%)</w:t>
+              <w:t>Lane Durst (50%)</w:t>
             </w:r>
           </w:p>
           <w:p>

</xml_diff>